<commit_message>
Audio Visualiser and basic light sync
</commit_message>
<xml_diff>
--- a/Godot Notes.docx
+++ b/Godot Notes.docx
@@ -1,6 +1,6 @@
 
 <file path=word/document.xml><?xml version="1.0" encoding="utf-8"?>
-<w:document xmlns:wpc="http://schemas.microsoft.com/office/word/2010/wordprocessingCanvas" xmlns:cx="http://schemas.microsoft.com/office/drawing/2014/chartex" xmlns:cx1="http://schemas.microsoft.com/office/drawing/2015/9/8/chartex" xmlns:mc="http://schemas.openxmlformats.org/markup-compatibility/2006" xmlns:o="urn:schemas-microsoft-com:office:office" xmlns:r="http://schemas.openxmlformats.org/officeDocument/2006/relationships" xmlns:m="http://schemas.openxmlformats.org/officeDocument/2006/math" xmlns:v="urn:schemas-microsoft-com:vml" xmlns:wp14="http://schemas.microsoft.com/office/word/2010/wordprocessingDrawing" xmlns:wp="http://schemas.openxmlformats.org/drawingml/2006/wordprocessingDrawing" xmlns:w10="urn:schemas-microsoft-com:office:word" xmlns:w="http://schemas.openxmlformats.org/wordprocessingml/2006/main" xmlns:w14="http://schemas.microsoft.com/office/word/2010/wordml" xmlns:w15="http://schemas.microsoft.com/office/word/2012/wordml" xmlns:w16se="http://schemas.microsoft.com/office/word/2015/wordml/symex" xmlns:wpg="http://schemas.microsoft.com/office/word/2010/wordprocessingGroup" xmlns:wpi="http://schemas.microsoft.com/office/word/2010/wordprocessingInk" xmlns:wne="http://schemas.microsoft.com/office/word/2006/wordml" xmlns:wps="http://schemas.microsoft.com/office/word/2010/wordprocessingShape" mc:Ignorable="w14 w15 w16se wp14">
+<w:document xmlns:wpc="http://schemas.microsoft.com/office/word/2010/wordprocessingCanvas" xmlns:cx="http://schemas.microsoft.com/office/drawing/2014/chartex" xmlns:cx1="http://schemas.microsoft.com/office/drawing/2015/9/8/chartex" xmlns:cx2="http://schemas.microsoft.com/office/drawing/2015/10/21/chartex" xmlns:cx3="http://schemas.microsoft.com/office/drawing/2016/5/9/chartex" xmlns:cx4="http://schemas.microsoft.com/office/drawing/2016/5/10/chartex" xmlns:cx5="http://schemas.microsoft.com/office/drawing/2016/5/11/chartex" xmlns:cx6="http://schemas.microsoft.com/office/drawing/2016/5/12/chartex" xmlns:cx7="http://schemas.microsoft.com/office/drawing/2016/5/13/chartex" xmlns:cx8="http://schemas.microsoft.com/office/drawing/2016/5/14/chartex" xmlns:mc="http://schemas.openxmlformats.org/markup-compatibility/2006" xmlns:aink="http://schemas.microsoft.com/office/drawing/2016/ink" xmlns:am3d="http://schemas.microsoft.com/office/drawing/2017/model3d" xmlns:o="urn:schemas-microsoft-com:office:office" xmlns:r="http://schemas.openxmlformats.org/officeDocument/2006/relationships" xmlns:m="http://schemas.openxmlformats.org/officeDocument/2006/math" xmlns:v="urn:schemas-microsoft-com:vml" xmlns:wp14="http://schemas.microsoft.com/office/word/2010/wordprocessingDrawing" xmlns:wp="http://schemas.openxmlformats.org/drawingml/2006/wordprocessingDrawing" xmlns:w10="urn:schemas-microsoft-com:office:word" xmlns:w="http://schemas.openxmlformats.org/wordprocessingml/2006/main" xmlns:w14="http://schemas.microsoft.com/office/word/2010/wordml" xmlns:w15="http://schemas.microsoft.com/office/word/2012/wordml" xmlns:w16cid="http://schemas.microsoft.com/office/word/2016/wordml/cid" xmlns:w16se="http://schemas.microsoft.com/office/word/2015/wordml/symex" xmlns:wpg="http://schemas.microsoft.com/office/word/2010/wordprocessingGroup" xmlns:wpi="http://schemas.microsoft.com/office/word/2010/wordprocessingInk" xmlns:wne="http://schemas.microsoft.com/office/word/2006/wordml" xmlns:wps="http://schemas.microsoft.com/office/word/2010/wordprocessingShape" mc:Ignorable="w14 w15 w16se w16cid wp14">
   <w:body>
     <w:p>
       <w:pPr>
@@ -131,9 +131,15 @@
         <w:rPr>
           <w:b/>
         </w:rPr>
-        <w:t>()</w:t>
+        <w:t>(</w:t>
       </w:r>
       <w:proofErr w:type="gramEnd"/>
+      <w:r>
+        <w:rPr>
+          <w:b/>
+        </w:rPr>
+        <w:t>)</w:t>
+      </w:r>
     </w:p>
     <w:p>
       <w:pPr>
@@ -223,9 +229,15 @@
         <w:rPr>
           <w:b/>
         </w:rPr>
-        <w:t>ready()</w:t>
+        <w:t>ready(</w:t>
       </w:r>
       <w:proofErr w:type="gramEnd"/>
+      <w:r>
+        <w:rPr>
+          <w:b/>
+        </w:rPr>
+        <w:t>)</w:t>
+      </w:r>
     </w:p>
     <w:p>
       <w:pPr>
@@ -279,33 +291,76 @@
         </w:numPr>
       </w:pPr>
       <w:r>
-        <w:t xml:space="preserve">In Godot, to set a variable type you declare the variable as </w:t>
-      </w:r>
+        <w:t>In Godot, to set a variable type you declare the variable as var</w:t>
+      </w:r>
+    </w:p>
+    <w:p>
+      <w:pPr>
+        <w:pStyle w:val="ListParagraph"/>
+        <w:numPr>
+          <w:ilvl w:val="0"/>
+          <w:numId w:val="2"/>
+        </w:numPr>
+      </w:pPr>
+      <w:r>
+        <w:t>You then use the : = operator to set the type</w:t>
+      </w:r>
+    </w:p>
+    <w:p>
+      <w:pPr>
+        <w:pStyle w:val="ListParagraph"/>
+        <w:numPr>
+          <w:ilvl w:val="0"/>
+          <w:numId w:val="2"/>
+        </w:numPr>
+      </w:pPr>
       <w:proofErr w:type="spellStart"/>
       <w:r>
-        <w:t>var</w:t>
+        <w:t>Eg.</w:t>
       </w:r>
       <w:proofErr w:type="spellEnd"/>
-    </w:p>
-    <w:p>
-      <w:pPr>
-        <w:pStyle w:val="ListParagraph"/>
-        <w:numPr>
-          <w:ilvl w:val="0"/>
-          <w:numId w:val="2"/>
-        </w:numPr>
-      </w:pPr>
-      <w:r>
-        <w:t>You then use the : = operator to set the type</w:t>
-      </w:r>
-    </w:p>
-    <w:p>
-      <w:pPr>
-        <w:pStyle w:val="ListParagraph"/>
-        <w:numPr>
-          <w:ilvl w:val="0"/>
-          <w:numId w:val="2"/>
-        </w:numPr>
+      <w:r>
+        <w:t xml:space="preserve"> var velocity: = Vector2(1,1)</w:t>
+      </w:r>
+    </w:p>
+    <w:p>
+      <w:pPr>
+        <w:rPr>
+          <w:b/>
+        </w:rPr>
+      </w:pPr>
+      <w:r>
+        <w:rPr>
+          <w:b/>
+        </w:rPr>
+        <w:t>Making variables modifiable in the inspector</w:t>
+      </w:r>
+    </w:p>
+    <w:p>
+      <w:pPr>
+        <w:pStyle w:val="ListParagraph"/>
+        <w:numPr>
+          <w:ilvl w:val="0"/>
+          <w:numId w:val="3"/>
+        </w:numPr>
+        <w:rPr>
+          <w:b/>
+        </w:rPr>
+      </w:pPr>
+      <w:r>
+        <w:t>Use export keyword in front of variable to show in inspector</w:t>
+      </w:r>
+    </w:p>
+    <w:p>
+      <w:pPr>
+        <w:pStyle w:val="ListParagraph"/>
+        <w:numPr>
+          <w:ilvl w:val="0"/>
+          <w:numId w:val="3"/>
+        </w:numPr>
+        <w:rPr>
+          <w:b/>
+        </w:rPr>
       </w:pPr>
       <w:proofErr w:type="spellStart"/>
       <w:r>
@@ -313,71 +368,7 @@
       </w:r>
       <w:proofErr w:type="spellEnd"/>
       <w:r>
-        <w:t xml:space="preserve">. </w:t>
-      </w:r>
-      <w:proofErr w:type="spellStart"/>
-      <w:r>
-        <w:t>var</w:t>
-      </w:r>
-      <w:proofErr w:type="spellEnd"/>
-      <w:r>
-        <w:t xml:space="preserve"> velocity: = Vector2(1,1)</w:t>
-      </w:r>
-    </w:p>
-    <w:p>
-      <w:pPr>
-        <w:rPr>
-          <w:b/>
-        </w:rPr>
-      </w:pPr>
-      <w:r>
-        <w:rPr>
-          <w:b/>
-        </w:rPr>
-        <w:t>Making variables modifiable in the inspector</w:t>
-      </w:r>
-    </w:p>
-    <w:p>
-      <w:pPr>
-        <w:pStyle w:val="ListParagraph"/>
-        <w:numPr>
-          <w:ilvl w:val="0"/>
-          <w:numId w:val="3"/>
-        </w:numPr>
-        <w:rPr>
-          <w:b/>
-        </w:rPr>
-      </w:pPr>
-      <w:r>
-        <w:t>Use export keyword in front of variable to show in inspector</w:t>
-      </w:r>
-    </w:p>
-    <w:p>
-      <w:pPr>
-        <w:pStyle w:val="ListParagraph"/>
-        <w:numPr>
-          <w:ilvl w:val="0"/>
-          <w:numId w:val="3"/>
-        </w:numPr>
-        <w:rPr>
-          <w:b/>
-        </w:rPr>
-      </w:pPr>
-      <w:proofErr w:type="spellStart"/>
-      <w:r>
-        <w:t>Eg</w:t>
-      </w:r>
-      <w:proofErr w:type="spellEnd"/>
-      <w:r>
-        <w:t xml:space="preserve"> export </w:t>
-      </w:r>
-      <w:proofErr w:type="spellStart"/>
-      <w:r>
-        <w:t>var</w:t>
-      </w:r>
-      <w:proofErr w:type="spellEnd"/>
-      <w:r>
-        <w:t xml:space="preserve"> gravity : = 3000</w:t>
+        <w:t xml:space="preserve"> export var gravity : = 3000</w:t>
       </w:r>
     </w:p>
     <w:p>
@@ -823,9 +814,15 @@
         <w:rPr>
           <w:b/>
         </w:rPr>
-        <w:t>()</w:t>
+        <w:t>(</w:t>
       </w:r>
       <w:proofErr w:type="gramEnd"/>
+      <w:r>
+        <w:rPr>
+          <w:b/>
+        </w:rPr>
+        <w:t>)</w:t>
+      </w:r>
     </w:p>
     <w:p>
       <w:pPr>
@@ -873,9 +870,15 @@
         <w:rPr>
           <w:b/>
         </w:rPr>
-        <w:t>()</w:t>
+        <w:t>(</w:t>
       </w:r>
       <w:proofErr w:type="gramEnd"/>
+      <w:r>
+        <w:rPr>
+          <w:b/>
+        </w:rPr>
+        <w:t>)</w:t>
+      </w:r>
     </w:p>
     <w:p>
       <w:pPr>
@@ -952,152 +955,232 @@
         </w:numPr>
       </w:pPr>
       <w:r>
-        <w:t>2D anim</w:t>
-      </w:r>
+        <w:t>2D animations</w:t>
+      </w:r>
+    </w:p>
+    <w:p>
+      <w:pPr>
+        <w:pStyle w:val="ListParagraph"/>
+        <w:numPr>
+          <w:ilvl w:val="0"/>
+          <w:numId w:val="13"/>
+        </w:numPr>
+      </w:pPr>
+      <w:r>
+        <w:t>2D particles</w:t>
+      </w:r>
+    </w:p>
+    <w:p>
+      <w:pPr>
+        <w:pStyle w:val="ListParagraph"/>
+        <w:numPr>
+          <w:ilvl w:val="0"/>
+          <w:numId w:val="13"/>
+        </w:numPr>
+      </w:pPr>
+      <w:r>
+        <w:t>User Interface</w:t>
+      </w:r>
+    </w:p>
+    <w:p>
+      <w:pPr>
+        <w:pStyle w:val="ListParagraph"/>
+        <w:numPr>
+          <w:ilvl w:val="0"/>
+          <w:numId w:val="13"/>
+        </w:numPr>
+      </w:pPr>
+      <w:r>
+        <w:t>Parallax backgrounds</w:t>
+      </w:r>
+    </w:p>
+    <w:p>
+      <w:pPr>
+        <w:pStyle w:val="ListParagraph"/>
+        <w:numPr>
+          <w:ilvl w:val="0"/>
+          <w:numId w:val="13"/>
+        </w:numPr>
+      </w:pPr>
+      <w:r>
+        <w:t>Audio System</w:t>
+      </w:r>
+    </w:p>
+    <w:p>
+      <w:pPr>
+        <w:pStyle w:val="ListParagraph"/>
+        <w:numPr>
+          <w:ilvl w:val="0"/>
+          <w:numId w:val="13"/>
+        </w:numPr>
+      </w:pPr>
+      <w:proofErr w:type="spellStart"/>
+      <w:r>
+        <w:t>Input/Output</w:t>
+      </w:r>
+      <w:proofErr w:type="spellEnd"/>
+      <w:r>
+        <w:t xml:space="preserve"> of Files</w:t>
+      </w:r>
+    </w:p>
+    <w:p>
+      <w:pPr>
+        <w:pStyle w:val="ListParagraph"/>
+        <w:numPr>
+          <w:ilvl w:val="0"/>
+          <w:numId w:val="13"/>
+        </w:numPr>
+      </w:pPr>
+      <w:r>
+        <w:t>Mobile Development</w:t>
+      </w:r>
+    </w:p>
+    <w:p>
+      <w:pPr>
+        <w:pStyle w:val="Title"/>
+      </w:pPr>
+      <w:r>
+        <w:lastRenderedPageBreak/>
+        <w:t>Things to Play Around With For Project</w:t>
+      </w:r>
+    </w:p>
+    <w:p>
+      <w:pPr>
+        <w:pStyle w:val="ListParagraph"/>
+        <w:numPr>
+          <w:ilvl w:val="0"/>
+          <w:numId w:val="15"/>
+        </w:numPr>
+      </w:pPr>
+      <w:r>
+        <w:t>Godot Midi parsing</w:t>
+      </w:r>
+    </w:p>
+    <w:p>
+      <w:pPr>
+        <w:pStyle w:val="ListParagraph"/>
+        <w:numPr>
+          <w:ilvl w:val="0"/>
+          <w:numId w:val="15"/>
+        </w:numPr>
+      </w:pPr>
+      <w:r>
+        <w:t>Parsing guitar hero charts</w:t>
+      </w:r>
+    </w:p>
+    <w:p>
+      <w:pPr>
+        <w:pStyle w:val="ListParagraph"/>
+        <w:numPr>
+          <w:ilvl w:val="0"/>
+          <w:numId w:val="15"/>
+        </w:numPr>
+      </w:pPr>
+      <w:r>
+        <w:t xml:space="preserve">MP3 support through libraries </w:t>
+      </w:r>
+    </w:p>
+    <w:p>
+      <w:pPr>
+        <w:pStyle w:val="ListParagraph"/>
+        <w:numPr>
+          <w:ilvl w:val="1"/>
+          <w:numId w:val="15"/>
+        </w:numPr>
+      </w:pPr>
+      <w:hyperlink r:id="rId6" w:history="1">
+        <w:r>
+          <w:rPr>
+            <w:rStyle w:val="Hyperlink"/>
+          </w:rPr>
+          <w:t>https://github.com/MightyPrinny/godot-FLMusicLib</w:t>
+        </w:r>
+      </w:hyperlink>
+    </w:p>
+    <w:p>
+      <w:pPr>
+        <w:pStyle w:val="ListParagraph"/>
+        <w:numPr>
+          <w:ilvl w:val="1"/>
+          <w:numId w:val="15"/>
+        </w:numPr>
+      </w:pPr>
+      <w:r>
+        <w:t>https://github.com/DeleteSystem32/godot-minimp3</w:t>
+      </w:r>
+    </w:p>
+    <w:p>
+      <w:pPr>
+        <w:pStyle w:val="ListParagraph"/>
+        <w:numPr>
+          <w:ilvl w:val="1"/>
+          <w:numId w:val="15"/>
+        </w:numPr>
+      </w:pPr>
+      <w:r>
+        <w:t>https://github.com/lieff/minimp3</w:t>
+      </w:r>
+    </w:p>
+    <w:p>
+      <w:pPr>
+        <w:pStyle w:val="ListParagraph"/>
+        <w:numPr>
+          <w:ilvl w:val="0"/>
+          <w:numId w:val="15"/>
+        </w:numPr>
+      </w:pPr>
+      <w:r>
+        <w:t>Use code from audio visualizer to get lights to pulse to music</w:t>
+      </w:r>
+    </w:p>
+    <w:p>
+      <w:pPr>
+        <w:pStyle w:val="ListParagraph"/>
+        <w:numPr>
+          <w:ilvl w:val="1"/>
+          <w:numId w:val="15"/>
+        </w:numPr>
+      </w:pPr>
+      <w:hyperlink r:id="rId7" w:history="1">
+        <w:r>
+          <w:rPr>
+            <w:rStyle w:val="Hyperlink"/>
+          </w:rPr>
+          <w:t>https://www.youtube.com/watch?v=AwgSICbGxJM</w:t>
+        </w:r>
+      </w:hyperlink>
+    </w:p>
+    <w:p>
+      <w:pPr>
+        <w:pStyle w:val="ListParagraph"/>
+        <w:numPr>
+          <w:ilvl w:val="0"/>
+          <w:numId w:val="15"/>
+        </w:numPr>
+      </w:pPr>
+      <w:r>
+        <w:t>Tools for perfect audio sync</w:t>
+      </w:r>
+    </w:p>
+    <w:p>
+      <w:pPr>
+        <w:pStyle w:val="ListParagraph"/>
+        <w:numPr>
+          <w:ilvl w:val="1"/>
+          <w:numId w:val="15"/>
+        </w:numPr>
+      </w:pPr>
+      <w:r>
+        <w:t>https://docs.godotengine.org/en/stable/tutorials/audio/sync_with_audio.html</w:t>
+      </w:r>
+    </w:p>
+    <w:p/>
+    <w:p>
+      <w:pPr>
+        <w:ind w:left="360"/>
+      </w:pPr>
       <w:bookmarkStart w:id="0" w:name="_GoBack"/>
       <w:bookmarkEnd w:id="0"/>
-      <w:r>
-        <w:t>ations</w:t>
-      </w:r>
-    </w:p>
-    <w:p>
-      <w:pPr>
-        <w:pStyle w:val="ListParagraph"/>
-        <w:numPr>
-          <w:ilvl w:val="0"/>
-          <w:numId w:val="13"/>
-        </w:numPr>
-      </w:pPr>
-      <w:r>
-        <w:t>2D particles</w:t>
-      </w:r>
-    </w:p>
-    <w:p>
-      <w:pPr>
-        <w:pStyle w:val="ListParagraph"/>
-        <w:numPr>
-          <w:ilvl w:val="0"/>
-          <w:numId w:val="13"/>
-        </w:numPr>
-      </w:pPr>
-      <w:r>
-        <w:t>User Interface</w:t>
-      </w:r>
-    </w:p>
-    <w:p>
-      <w:pPr>
-        <w:pStyle w:val="ListParagraph"/>
-        <w:numPr>
-          <w:ilvl w:val="0"/>
-          <w:numId w:val="13"/>
-        </w:numPr>
-      </w:pPr>
-      <w:r>
-        <w:t>Parallax backgrounds</w:t>
-      </w:r>
-    </w:p>
-    <w:p>
-      <w:pPr>
-        <w:pStyle w:val="ListParagraph"/>
-        <w:numPr>
-          <w:ilvl w:val="0"/>
-          <w:numId w:val="13"/>
-        </w:numPr>
-      </w:pPr>
-      <w:r>
-        <w:t>Audio System</w:t>
-      </w:r>
-    </w:p>
-    <w:p>
-      <w:pPr>
-        <w:pStyle w:val="ListParagraph"/>
-        <w:numPr>
-          <w:ilvl w:val="0"/>
-          <w:numId w:val="13"/>
-        </w:numPr>
-      </w:pPr>
-      <w:proofErr w:type="spellStart"/>
-      <w:r>
-        <w:t>Input/Output</w:t>
-      </w:r>
-      <w:proofErr w:type="spellEnd"/>
-      <w:r>
-        <w:t xml:space="preserve"> of Files</w:t>
-      </w:r>
-    </w:p>
-    <w:p>
-      <w:pPr>
-        <w:pStyle w:val="ListParagraph"/>
-        <w:numPr>
-          <w:ilvl w:val="0"/>
-          <w:numId w:val="13"/>
-        </w:numPr>
-      </w:pPr>
-      <w:r>
-        <w:t>Mobile Development</w:t>
-      </w:r>
-    </w:p>
-    <w:p>
-      <w:pPr>
-        <w:pStyle w:val="Title"/>
-      </w:pPr>
-      <w:r>
-        <w:lastRenderedPageBreak/>
-        <w:t>Things to Play Around With For Project</w:t>
-      </w:r>
-    </w:p>
-    <w:p>
-      <w:pPr>
-        <w:pStyle w:val="ListParagraph"/>
-        <w:numPr>
-          <w:ilvl w:val="0"/>
-          <w:numId w:val="15"/>
-        </w:numPr>
-      </w:pPr>
-      <w:r>
-        <w:t>Godot Midi parsing</w:t>
-      </w:r>
-    </w:p>
-    <w:p>
-      <w:pPr>
-        <w:pStyle w:val="ListParagraph"/>
-        <w:numPr>
-          <w:ilvl w:val="0"/>
-          <w:numId w:val="15"/>
-        </w:numPr>
-      </w:pPr>
-      <w:r>
-        <w:t>Parsing guitar hero charts</w:t>
-      </w:r>
-    </w:p>
-    <w:p>
-      <w:pPr>
-        <w:pStyle w:val="ListParagraph"/>
-        <w:numPr>
-          <w:ilvl w:val="0"/>
-          <w:numId w:val="15"/>
-        </w:numPr>
-      </w:pPr>
-      <w:r>
-        <w:t>Use code from audio visualizer to get lights to pulse to music</w:t>
-      </w:r>
-    </w:p>
-    <w:p>
-      <w:pPr>
-        <w:pStyle w:val="ListParagraph"/>
-        <w:numPr>
-          <w:ilvl w:val="1"/>
-          <w:numId w:val="15"/>
-        </w:numPr>
-      </w:pPr>
-      <w:r>
-        <w:t>https://www.youtube.com/watch?v=AwgSICbGxJM</w:t>
-      </w:r>
-    </w:p>
-    <w:p>
-      <w:pPr>
-        <w:ind w:left="360"/>
-      </w:pPr>
     </w:p>
     <w:p>
       <w:pPr>
@@ -1142,7 +1225,7 @@
 </file>
 
 <file path=word/numbering.xml><?xml version="1.0" encoding="utf-8"?>
-<w:numbering xmlns:wpc="http://schemas.microsoft.com/office/word/2010/wordprocessingCanvas" xmlns:cx="http://schemas.microsoft.com/office/drawing/2014/chartex" xmlns:cx1="http://schemas.microsoft.com/office/drawing/2015/9/8/chartex" xmlns:mc="http://schemas.openxmlformats.org/markup-compatibility/2006" xmlns:o="urn:schemas-microsoft-com:office:office" xmlns:r="http://schemas.openxmlformats.org/officeDocument/2006/relationships" xmlns:m="http://schemas.openxmlformats.org/officeDocument/2006/math" xmlns:v="urn:schemas-microsoft-com:vml" xmlns:wp14="http://schemas.microsoft.com/office/word/2010/wordprocessingDrawing" xmlns:wp="http://schemas.openxmlformats.org/drawingml/2006/wordprocessingDrawing" xmlns:w10="urn:schemas-microsoft-com:office:word" xmlns:w="http://schemas.openxmlformats.org/wordprocessingml/2006/main" xmlns:w14="http://schemas.microsoft.com/office/word/2010/wordml" xmlns:w15="http://schemas.microsoft.com/office/word/2012/wordml" xmlns:w16se="http://schemas.microsoft.com/office/word/2015/wordml/symex" xmlns:wpg="http://schemas.microsoft.com/office/word/2010/wordprocessingGroup" xmlns:wpi="http://schemas.microsoft.com/office/word/2010/wordprocessingInk" xmlns:wne="http://schemas.microsoft.com/office/word/2006/wordml" xmlns:wps="http://schemas.microsoft.com/office/word/2010/wordprocessingShape" mc:Ignorable="w14 w15 w16se wp14">
+<w:numbering xmlns:wpc="http://schemas.microsoft.com/office/word/2010/wordprocessingCanvas" xmlns:cx="http://schemas.microsoft.com/office/drawing/2014/chartex" xmlns:cx1="http://schemas.microsoft.com/office/drawing/2015/9/8/chartex" xmlns:cx2="http://schemas.microsoft.com/office/drawing/2015/10/21/chartex" xmlns:cx3="http://schemas.microsoft.com/office/drawing/2016/5/9/chartex" xmlns:cx4="http://schemas.microsoft.com/office/drawing/2016/5/10/chartex" xmlns:cx5="http://schemas.microsoft.com/office/drawing/2016/5/11/chartex" xmlns:cx6="http://schemas.microsoft.com/office/drawing/2016/5/12/chartex" xmlns:cx7="http://schemas.microsoft.com/office/drawing/2016/5/13/chartex" xmlns:cx8="http://schemas.microsoft.com/office/drawing/2016/5/14/chartex" xmlns:mc="http://schemas.openxmlformats.org/markup-compatibility/2006" xmlns:aink="http://schemas.microsoft.com/office/drawing/2016/ink" xmlns:am3d="http://schemas.microsoft.com/office/drawing/2017/model3d" xmlns:o="urn:schemas-microsoft-com:office:office" xmlns:r="http://schemas.openxmlformats.org/officeDocument/2006/relationships" xmlns:m="http://schemas.openxmlformats.org/officeDocument/2006/math" xmlns:v="urn:schemas-microsoft-com:vml" xmlns:wp14="http://schemas.microsoft.com/office/word/2010/wordprocessingDrawing" xmlns:wp="http://schemas.openxmlformats.org/drawingml/2006/wordprocessingDrawing" xmlns:w10="urn:schemas-microsoft-com:office:word" xmlns:w="http://schemas.openxmlformats.org/wordprocessingml/2006/main" xmlns:w14="http://schemas.microsoft.com/office/word/2010/wordml" xmlns:w15="http://schemas.microsoft.com/office/word/2012/wordml" xmlns:w16cid="http://schemas.microsoft.com/office/word/2016/wordml/cid" xmlns:w16se="http://schemas.microsoft.com/office/word/2015/wordml/symex" xmlns:wpg="http://schemas.microsoft.com/office/word/2010/wordprocessingGroup" xmlns:wpi="http://schemas.microsoft.com/office/word/2010/wordprocessingInk" xmlns:wne="http://schemas.microsoft.com/office/word/2006/wordml" xmlns:wps="http://schemas.microsoft.com/office/word/2010/wordprocessingShape" mc:Ignorable="w14 w15 w16se w16cid wp14">
   <w:abstractNum w:abstractNumId="0" w15:restartNumberingAfterBreak="0">
     <w:nsid w:val="0BD06C72"/>
     <w:multiLevelType w:val="hybridMultilevel"/>
@@ -2887,7 +2970,7 @@
 </file>
 
 <file path=word/styles.xml><?xml version="1.0" encoding="utf-8"?>
-<w:styles xmlns:mc="http://schemas.openxmlformats.org/markup-compatibility/2006" xmlns:r="http://schemas.openxmlformats.org/officeDocument/2006/relationships" xmlns:w="http://schemas.openxmlformats.org/wordprocessingml/2006/main" xmlns:w14="http://schemas.microsoft.com/office/word/2010/wordml" xmlns:w15="http://schemas.microsoft.com/office/word/2012/wordml" xmlns:w16se="http://schemas.microsoft.com/office/word/2015/wordml/symex" mc:Ignorable="w14 w15 w16se">
+<w:styles xmlns:mc="http://schemas.openxmlformats.org/markup-compatibility/2006" xmlns:r="http://schemas.openxmlformats.org/officeDocument/2006/relationships" xmlns:w="http://schemas.openxmlformats.org/wordprocessingml/2006/main" xmlns:w14="http://schemas.microsoft.com/office/word/2010/wordml" xmlns:w15="http://schemas.microsoft.com/office/word/2012/wordml" xmlns:w16cid="http://schemas.microsoft.com/office/word/2016/wordml/cid" xmlns:w16se="http://schemas.microsoft.com/office/word/2015/wordml/symex" mc:Ignorable="w14 w15 w16se w16cid">
   <w:docDefaults>
     <w:rPrDefault>
       <w:rPr>
@@ -2903,7 +2986,7 @@
       </w:pPr>
     </w:pPrDefault>
   </w:docDefaults>
-  <w:latentStyles w:defLockedState="0" w:defUIPriority="99" w:defSemiHidden="0" w:defUnhideWhenUsed="0" w:defQFormat="0" w:count="371">
+  <w:latentStyles w:defLockedState="0" w:defUIPriority="99" w:defSemiHidden="0" w:defUnhideWhenUsed="0" w:defQFormat="0" w:count="376">
     <w:lsdException w:name="Normal" w:uiPriority="0" w:qFormat="1"/>
     <w:lsdException w:name="heading 1" w:uiPriority="9" w:qFormat="1"/>
     <w:lsdException w:name="heading 2" w:semiHidden="1" w:uiPriority="9" w:unhideWhenUsed="1" w:qFormat="1"/>
@@ -3009,7 +3092,6 @@
     <w:lsdException w:name="HTML Sample" w:semiHidden="1" w:unhideWhenUsed="1"/>
     <w:lsdException w:name="HTML Typewriter" w:semiHidden="1" w:unhideWhenUsed="1"/>
     <w:lsdException w:name="HTML Variable" w:semiHidden="1" w:unhideWhenUsed="1"/>
-    <w:lsdException w:name="Normal Table" w:semiHidden="1" w:unhideWhenUsed="1"/>
     <w:lsdException w:name="annotation subject" w:semiHidden="1" w:unhideWhenUsed="1"/>
     <w:lsdException w:name="No List" w:semiHidden="1" w:unhideWhenUsed="1"/>
     <w:lsdException w:name="Outline List 1" w:semiHidden="1" w:unhideWhenUsed="1"/>
@@ -3052,11 +3134,8 @@
     <w:lsdException w:name="Table Contemporary" w:semiHidden="1" w:unhideWhenUsed="1"/>
     <w:lsdException w:name="Table Elegant" w:semiHidden="1" w:unhideWhenUsed="1"/>
     <w:lsdException w:name="Table Professional" w:semiHidden="1" w:unhideWhenUsed="1"/>
-    <w:lsdException w:name="Table Subtle 1" w:semiHidden="1" w:unhideWhenUsed="1"/>
     <w:lsdException w:name="Table Subtle 2" w:semiHidden="1" w:unhideWhenUsed="1"/>
     <w:lsdException w:name="Table Web 1" w:semiHidden="1" w:unhideWhenUsed="1"/>
-    <w:lsdException w:name="Table Web 2" w:semiHidden="1" w:unhideWhenUsed="1"/>
-    <w:lsdException w:name="Table Web 3" w:semiHidden="1" w:unhideWhenUsed="1"/>
     <w:lsdException w:name="Balloon Text" w:semiHidden="1" w:unhideWhenUsed="1"/>
     <w:lsdException w:name="Table Grid" w:uiPriority="39"/>
     <w:lsdException w:name="Table Theme" w:semiHidden="1" w:unhideWhenUsed="1"/>
@@ -3275,6 +3354,11 @@
     <w:lsdException w:name="List Table 5 Dark Accent 6" w:uiPriority="50"/>
     <w:lsdException w:name="List Table 6 Colorful Accent 6" w:uiPriority="51"/>
     <w:lsdException w:name="List Table 7 Colorful Accent 6" w:uiPriority="52"/>
+    <w:lsdException w:name="Mention" w:semiHidden="1" w:unhideWhenUsed="1"/>
+    <w:lsdException w:name="Smart Hyperlink" w:semiHidden="1" w:unhideWhenUsed="1"/>
+    <w:lsdException w:name="Hashtag" w:semiHidden="1" w:unhideWhenUsed="1"/>
+    <w:lsdException w:name="Unresolved Mention" w:semiHidden="1" w:unhideWhenUsed="1"/>
+    <w:lsdException w:name="Smart Link" w:semiHidden="1" w:unhideWhenUsed="1"/>
   </w:latentStyles>
   <w:style w:type="paragraph" w:default="1" w:styleId="Normal">
     <w:name w:val="Normal"/>
@@ -3406,6 +3490,18 @@
     <w:rPr>
       <w:color w:val="0563C1" w:themeColor="hyperlink"/>
       <w:u w:val="single"/>
+    </w:rPr>
+  </w:style>
+  <w:style w:type="character" w:styleId="UnresolvedMention">
+    <w:name w:val="Unresolved Mention"/>
+    <w:basedOn w:val="DefaultParagraphFont"/>
+    <w:uiPriority w:val="99"/>
+    <w:semiHidden/>
+    <w:unhideWhenUsed/>
+    <w:rsid w:val="00EC23C5"/>
+    <w:rPr>
+      <w:color w:val="605E5C"/>
+      <w:shd w:val="clear" w:color="auto" w:fill="E1DFDD"/>
     </w:rPr>
   </w:style>
 </w:styles>
@@ -3677,7 +3773,7 @@
 </file>
 
 <file path=customXml/itemProps1.xml><?xml version="1.0" encoding="utf-8"?>
-<ds:datastoreItem xmlns:ds="http://schemas.openxmlformats.org/officeDocument/2006/customXml" ds:itemID="{EE1E8242-5585-468D-99F7-883C8C60D4DA}">
+<ds:datastoreItem xmlns:ds="http://schemas.openxmlformats.org/officeDocument/2006/customXml" ds:itemID="{2599BB57-3E70-4444-8A38-5A99CAA97F2B}">
   <ds:schemaRefs>
     <ds:schemaRef ds:uri="http://schemas.openxmlformats.org/officeDocument/2006/bibliography"/>
   </ds:schemaRefs>

</xml_diff>